<commit_message>
final changes to data paper files
</commit_message>
<xml_diff>
--- a/code/Data_cleaning_WQP_traits/R_scripts_data_paper_read_me.docx
+++ b/code/Data_cleaning_WQP_traits/R_scripts_data_paper_read_me.docx
@@ -1,6 +1,6 @@
 
 <file path=word/document.xml><?xml version="1.0" encoding="utf-8"?>
-<w:document xmlns:wpc="http://schemas.microsoft.com/office/word/2010/wordprocessingCanvas" xmlns:cx="http://schemas.microsoft.com/office/drawing/2014/chartex" xmlns:cx1="http://schemas.microsoft.com/office/drawing/2015/9/8/chartex" xmlns:cx2="http://schemas.microsoft.com/office/drawing/2015/10/21/chartex" xmlns:cx3="http://schemas.microsoft.com/office/drawing/2016/5/9/chartex" xmlns:cx4="http://schemas.microsoft.com/office/drawing/2016/5/10/chartex" xmlns:cx5="http://schemas.microsoft.com/office/drawing/2016/5/11/chartex" xmlns:cx6="http://schemas.microsoft.com/office/drawing/2016/5/12/chartex" xmlns:cx7="http://schemas.microsoft.com/office/drawing/2016/5/13/chartex" xmlns:cx8="http://schemas.microsoft.com/office/drawing/2016/5/14/chartex" xmlns:mc="http://schemas.openxmlformats.org/markup-compatibility/2006" xmlns:aink="http://schemas.microsoft.com/office/drawing/2016/ink" xmlns:am3d="http://schemas.microsoft.com/office/drawing/2017/model3d" xmlns:o="urn:schemas-microsoft-com:office:office" xmlns:r="http://schemas.openxmlformats.org/officeDocument/2006/relationships" xmlns:m="http://schemas.openxmlformats.org/officeDocument/2006/math" xmlns:v="urn:schemas-microsoft-com:vml" xmlns:wp14="http://schemas.microsoft.com/office/word/2010/wordprocessingDrawing" xmlns:wp="http://schemas.openxmlformats.org/drawingml/2006/wordprocessingDrawing" xmlns:w10="urn:schemas-microsoft-com:office:word" xmlns:w="http://schemas.openxmlformats.org/wordprocessingml/2006/main" xmlns:w14="http://schemas.microsoft.com/office/word/2010/wordml" xmlns:w15="http://schemas.microsoft.com/office/word/2012/wordml" xmlns:w16cid="http://schemas.microsoft.com/office/word/2016/wordml/cid" xmlns:w16se="http://schemas.microsoft.com/office/word/2015/wordml/symex" xmlns:wpg="http://schemas.microsoft.com/office/word/2010/wordprocessingGroup" xmlns:wpi="http://schemas.microsoft.com/office/word/2010/wordprocessingInk" xmlns:wne="http://schemas.microsoft.com/office/word/2006/wordml" xmlns:wps="http://schemas.microsoft.com/office/word/2010/wordprocessingShape" mc:Ignorable="w14 w15 w16se w16cid wp14">
+<w:document xmlns:wpc="http://schemas.microsoft.com/office/word/2010/wordprocessingCanvas" xmlns:cx="http://schemas.microsoft.com/office/drawing/2014/chartex" xmlns:cx1="http://schemas.microsoft.com/office/drawing/2015/9/8/chartex" xmlns:cx2="http://schemas.microsoft.com/office/drawing/2015/10/21/chartex" xmlns:cx3="http://schemas.microsoft.com/office/drawing/2016/5/9/chartex" xmlns:cx4="http://schemas.microsoft.com/office/drawing/2016/5/10/chartex" xmlns:cx5="http://schemas.microsoft.com/office/drawing/2016/5/11/chartex" xmlns:cx6="http://schemas.microsoft.com/office/drawing/2016/5/12/chartex" xmlns:cx7="http://schemas.microsoft.com/office/drawing/2016/5/13/chartex" xmlns:cx8="http://schemas.microsoft.com/office/drawing/2016/5/14/chartex" xmlns:mc="http://schemas.openxmlformats.org/markup-compatibility/2006" xmlns:aink="http://schemas.microsoft.com/office/drawing/2016/ink" xmlns:am3d="http://schemas.microsoft.com/office/drawing/2017/model3d" xmlns:o="urn:schemas-microsoft-com:office:office" xmlns:r="http://schemas.openxmlformats.org/officeDocument/2006/relationships" xmlns:m="http://schemas.openxmlformats.org/officeDocument/2006/math" xmlns:v="urn:schemas-microsoft-com:vml" xmlns:wp14="http://schemas.microsoft.com/office/word/2010/wordprocessingDrawing" xmlns:wp="http://schemas.openxmlformats.org/drawingml/2006/wordprocessingDrawing" xmlns:w10="urn:schemas-microsoft-com:office:word" xmlns:w="http://schemas.openxmlformats.org/wordprocessingml/2006/main" xmlns:w14="http://schemas.microsoft.com/office/word/2010/wordml" xmlns:w15="http://schemas.microsoft.com/office/word/2012/wordml" xmlns:w16cex="http://schemas.microsoft.com/office/word/2018/wordml/cex" xmlns:w16cid="http://schemas.microsoft.com/office/word/2016/wordml/cid" xmlns:w16="http://schemas.microsoft.com/office/word/2018/wordml" xmlns:w16se="http://schemas.microsoft.com/office/word/2015/wordml/symex" xmlns:wpg="http://schemas.microsoft.com/office/word/2010/wordprocessingGroup" xmlns:wpi="http://schemas.microsoft.com/office/word/2010/wordprocessingInk" xmlns:wne="http://schemas.microsoft.com/office/word/2006/wordml" xmlns:wps="http://schemas.microsoft.com/office/word/2010/wordprocessingShape" mc:Ignorable="w14 w15 w16se w16cid w16 w16cex wp14">
   <w:body>
     <w:p>
       <w:r>
@@ -50,32 +50,14 @@
       <w:r>
         <w:t xml:space="preserve">Scripts are available at </w:t>
       </w:r>
-      <w:bookmarkStart w:id="0" w:name="_GoBack"/>
-      <w:bookmarkEnd w:id="0"/>
-      <w:r>
-        <w:fldChar w:fldCharType="begin"/>
-      </w:r>
-      <w:r>
-        <w:instrText xml:space="preserve"> HYPERLINK "</w:instrText>
-      </w:r>
-      <w:r>
-        <w:instrText>https://github.com/aquaXterra/aquatic_insects/tree/master/code/Data_cleaning_WQP_traits</w:instrText>
-      </w:r>
-      <w:r>
-        <w:instrText xml:space="preserve">" </w:instrText>
-      </w:r>
-      <w:r>
-        <w:fldChar w:fldCharType="separate"/>
-      </w:r>
-      <w:r>
-        <w:rPr>
-          <w:rStyle w:val="Hyperlink"/>
-        </w:rPr>
-        <w:t>https://github.com/aquaXterra/aquatic_insects/tree/master/code/Data_cleaning_WQP_traits</w:t>
-      </w:r>
-      <w:r>
-        <w:fldChar w:fldCharType="end"/>
-      </w:r>
+      <w:hyperlink r:id="rId6" w:history="1">
+        <w:r>
+          <w:rPr>
+            <w:rStyle w:val="Hyperlink"/>
+          </w:rPr>
+          <w:t>https://github.com/aquaXterra/aquatic_insects/tree/master/code/Data_cleaning_WQP_traits</w:t>
+        </w:r>
+      </w:hyperlink>
     </w:p>
     <w:p>
       <w:pPr>
@@ -101,7 +83,29 @@
         <w:rPr>
           <w:rFonts w:ascii="Times New Roman" w:hAnsi="Times New Roman" w:cs="Times New Roman"/>
         </w:rPr>
-        <w:t xml:space="preserve">“WQP_occurrence_cleaning.R” </w:t>
+        <w:t>“</w:t>
+      </w:r>
+      <w:proofErr w:type="spellStart"/>
+      <w:r>
+        <w:rPr>
+          <w:rFonts w:ascii="Times New Roman" w:hAnsi="Times New Roman" w:cs="Times New Roman"/>
+        </w:rPr>
+        <w:t>WQP_occurrence_</w:t>
+      </w:r>
+      <w:proofErr w:type="gramStart"/>
+      <w:r>
+        <w:rPr>
+          <w:rFonts w:ascii="Times New Roman" w:hAnsi="Times New Roman" w:cs="Times New Roman"/>
+        </w:rPr>
+        <w:t>cleaning.R</w:t>
+      </w:r>
+      <w:proofErr w:type="spellEnd"/>
+      <w:proofErr w:type="gramEnd"/>
+      <w:r>
+        <w:rPr>
+          <w:rFonts w:ascii="Times New Roman" w:hAnsi="Times New Roman" w:cs="Times New Roman"/>
+        </w:rPr>
+        <w:t xml:space="preserve">” </w:t>
       </w:r>
       <w:r>
         <w:rPr>
@@ -256,7 +260,43 @@
         <w:rPr>
           <w:rFonts w:ascii="Times New Roman" w:hAnsi="Times New Roman" w:cs="Times New Roman"/>
         </w:rPr>
-        <w:t xml:space="preserve">“State_cleaning_6_26_19.R” conducts cleaning of raw state data files. It reads all .csv files in the folder “state_data”. </w:t>
+        <w:t>“</w:t>
+      </w:r>
+      <w:proofErr w:type="spellStart"/>
+      <w:r>
+        <w:rPr>
+          <w:rFonts w:ascii="Times New Roman" w:hAnsi="Times New Roman" w:cs="Times New Roman"/>
+        </w:rPr>
+        <w:t>State_</w:t>
+      </w:r>
+      <w:proofErr w:type="gramStart"/>
+      <w:r>
+        <w:rPr>
+          <w:rFonts w:ascii="Times New Roman" w:hAnsi="Times New Roman" w:cs="Times New Roman"/>
+        </w:rPr>
+        <w:t>cleaning.R</w:t>
+      </w:r>
+      <w:proofErr w:type="spellEnd"/>
+      <w:proofErr w:type="gramEnd"/>
+      <w:r>
+        <w:rPr>
+          <w:rFonts w:ascii="Times New Roman" w:hAnsi="Times New Roman" w:cs="Times New Roman"/>
+        </w:rPr>
+        <w:t>” conducts cleaning of raw state data files. It reads all .csv files in the folder “</w:t>
+      </w:r>
+      <w:proofErr w:type="spellStart"/>
+      <w:r>
+        <w:rPr>
+          <w:rFonts w:ascii="Times New Roman" w:hAnsi="Times New Roman" w:cs="Times New Roman"/>
+        </w:rPr>
+        <w:t>state_data</w:t>
+      </w:r>
+      <w:proofErr w:type="spellEnd"/>
+      <w:r>
+        <w:rPr>
+          <w:rFonts w:ascii="Times New Roman" w:hAnsi="Times New Roman" w:cs="Times New Roman"/>
+        </w:rPr>
+        <w:t xml:space="preserve">”. </w:t>
       </w:r>
       <w:r>
         <w:rPr>
@@ -286,7 +326,29 @@
         <w:rPr>
           <w:rFonts w:ascii="Times New Roman" w:hAnsi="Times New Roman" w:cs="Times New Roman"/>
         </w:rPr>
-        <w:t>“WQP_state_merge_10_3_19.R” conducts remaining cleaning of occurrence data. The script requires the following files:</w:t>
+        <w:t>“</w:t>
+      </w:r>
+      <w:proofErr w:type="spellStart"/>
+      <w:r>
+        <w:rPr>
+          <w:rFonts w:ascii="Times New Roman" w:hAnsi="Times New Roman" w:cs="Times New Roman"/>
+        </w:rPr>
+        <w:t>WQP_state_</w:t>
+      </w:r>
+      <w:proofErr w:type="gramStart"/>
+      <w:r>
+        <w:rPr>
+          <w:rFonts w:ascii="Times New Roman" w:hAnsi="Times New Roman" w:cs="Times New Roman"/>
+        </w:rPr>
+        <w:t>merge.R</w:t>
+      </w:r>
+      <w:proofErr w:type="spellEnd"/>
+      <w:proofErr w:type="gramEnd"/>
+      <w:r>
+        <w:rPr>
+          <w:rFonts w:ascii="Times New Roman" w:hAnsi="Times New Roman" w:cs="Times New Roman"/>
+        </w:rPr>
+        <w:t>” conducts remaining cleaning of occurrence data. The script requires the following files:</w:t>
       </w:r>
     </w:p>
     <w:p>
@@ -348,7 +410,10 @@
     </w:p>
     <w:p>
       <w:pPr>
-        <w:ind w:left="720"/>
+        <w:numPr>
+          <w:ilvl w:val="0"/>
+          <w:numId w:val="13"/>
+        </w:numPr>
       </w:pPr>
       <w:r>
         <w:t>The script writes “occurrence22.1.csv”, which is the final cleaned occurrence dataset</w:t>
@@ -363,13 +428,22 @@
         <w:t>“ancillary_taxonomy_occurrence.csv” to create the ancillary taxonomy table. The script writes “occurrence22.csv”, which contains all of cleaned occurrence data, and</w:t>
       </w:r>
       <w:r>
-        <w:t xml:space="preserve"> “genus_occurrence_table_edi.csv”, which contains the genus occurrence table for the data paper and hosting by EDI.</w:t>
-      </w:r>
-      <w:r>
-        <w:t xml:space="preserve"> Finally, it writes, “</w:t>
-      </w:r>
-      <w:r>
-        <w:t>raw_community_table.csv”, which is the raw occurrence table for EDI.</w:t>
+        <w:t xml:space="preserve"> </w:t>
+      </w:r>
+      <w:r>
+        <w:t>“Genus_Occurrences.csv”</w:t>
+      </w:r>
+      <w:r>
+        <w:t>, which contains the genus occurrence table for the data paper and hosting by EDI.</w:t>
+      </w:r>
+      <w:r>
+        <w:t xml:space="preserve"> Finally, it writes, </w:t>
+      </w:r>
+      <w:r>
+        <w:t>“Raw_Community_Data.csv”</w:t>
+      </w:r>
+      <w:r>
+        <w:t>, which is the raw occurrence table for EDI.</w:t>
       </w:r>
     </w:p>
     <w:p>
@@ -438,7 +512,21 @@
         <w:rPr>
           <w:rFonts w:ascii="Times New Roman" w:hAnsi="Times New Roman" w:cs="Times New Roman"/>
         </w:rPr>
-        <w:t>“WQP_insect_2001.R” conducts initial cleaning of USEPA traits database and outputs two files, “biotraits_11_30_17.csv”, which contains cleaned data from the USEPA traits database, and “biotraits8.csv”, which contains taxa not in USEPA database for which Ethan Hiltner added trait data. The script requires the following files:</w:t>
+        <w:t xml:space="preserve">“WQP_insect_2001.R” conducts initial cleaning of USEPA traits database and outputs two files, “biotraits_11_30_17.csv”, which contains cleaned data from the USEPA traits database, and “biotraits8.csv”, which contains taxa not in USEPA database for which Ethan </w:t>
+      </w:r>
+      <w:proofErr w:type="spellStart"/>
+      <w:r>
+        <w:rPr>
+          <w:rFonts w:ascii="Times New Roman" w:hAnsi="Times New Roman" w:cs="Times New Roman"/>
+        </w:rPr>
+        <w:t>Hiltner</w:t>
+      </w:r>
+      <w:proofErr w:type="spellEnd"/>
+      <w:r>
+        <w:rPr>
+          <w:rFonts w:ascii="Times New Roman" w:hAnsi="Times New Roman" w:cs="Times New Roman"/>
+        </w:rPr>
+        <w:t xml:space="preserve"> added trait data. The script requires the following files:</w:t>
       </w:r>
     </w:p>
     <w:p>
@@ -494,13 +582,77 @@
         <w:rPr>
           <w:rFonts w:ascii="Times New Roman" w:hAnsi="Times New Roman" w:cs="Times New Roman"/>
         </w:rPr>
-        <w:t>“Pyne_traits_8_17_18.R” combines and harmonizes data between Matthew Pyne’s trait dataset and the USEPA traits database. It reads</w:t>
-      </w:r>
-      <w:r>
-        <w:rPr>
-          <w:rFonts w:ascii="Times New Roman" w:hAnsi="Times New Roman" w:cs="Times New Roman"/>
-        </w:rPr>
-        <w:t xml:space="preserve"> the Pyne data and the USEPA database that was added to by Ethan Hiltner:</w:t>
+        <w:t>“</w:t>
+      </w:r>
+      <w:proofErr w:type="spellStart"/>
+      <w:r>
+        <w:rPr>
+          <w:rFonts w:ascii="Times New Roman" w:hAnsi="Times New Roman" w:cs="Times New Roman"/>
+        </w:rPr>
+        <w:t>Pyne_</w:t>
+      </w:r>
+      <w:proofErr w:type="gramStart"/>
+      <w:r>
+        <w:rPr>
+          <w:rFonts w:ascii="Times New Roman" w:hAnsi="Times New Roman" w:cs="Times New Roman"/>
+        </w:rPr>
+        <w:t>traits.R</w:t>
+      </w:r>
+      <w:proofErr w:type="spellEnd"/>
+      <w:proofErr w:type="gramEnd"/>
+      <w:r>
+        <w:rPr>
+          <w:rFonts w:ascii="Times New Roman" w:hAnsi="Times New Roman" w:cs="Times New Roman"/>
+        </w:rPr>
+        <w:t xml:space="preserve">” combines and harmonizes data between Matthew </w:t>
+      </w:r>
+      <w:proofErr w:type="spellStart"/>
+      <w:r>
+        <w:rPr>
+          <w:rFonts w:ascii="Times New Roman" w:hAnsi="Times New Roman" w:cs="Times New Roman"/>
+        </w:rPr>
+        <w:t>Pyne’s</w:t>
+      </w:r>
+      <w:proofErr w:type="spellEnd"/>
+      <w:r>
+        <w:rPr>
+          <w:rFonts w:ascii="Times New Roman" w:hAnsi="Times New Roman" w:cs="Times New Roman"/>
+        </w:rPr>
+        <w:t xml:space="preserve"> trait dataset and the USEPA traits database. It reads</w:t>
+      </w:r>
+      <w:r>
+        <w:rPr>
+          <w:rFonts w:ascii="Times New Roman" w:hAnsi="Times New Roman" w:cs="Times New Roman"/>
+        </w:rPr>
+        <w:t xml:space="preserve"> the </w:t>
+      </w:r>
+      <w:proofErr w:type="spellStart"/>
+      <w:r>
+        <w:rPr>
+          <w:rFonts w:ascii="Times New Roman" w:hAnsi="Times New Roman" w:cs="Times New Roman"/>
+        </w:rPr>
+        <w:t>Pyne</w:t>
+      </w:r>
+      <w:proofErr w:type="spellEnd"/>
+      <w:r>
+        <w:rPr>
+          <w:rFonts w:ascii="Times New Roman" w:hAnsi="Times New Roman" w:cs="Times New Roman"/>
+        </w:rPr>
+        <w:t xml:space="preserve"> data and the USEPA database that was added to by Ethan </w:t>
+      </w:r>
+      <w:proofErr w:type="spellStart"/>
+      <w:r>
+        <w:rPr>
+          <w:rFonts w:ascii="Times New Roman" w:hAnsi="Times New Roman" w:cs="Times New Roman"/>
+        </w:rPr>
+        <w:t>Hiltner</w:t>
+      </w:r>
+      <w:proofErr w:type="spellEnd"/>
+      <w:r>
+        <w:rPr>
+          <w:rFonts w:ascii="Times New Roman" w:hAnsi="Times New Roman" w:cs="Times New Roman"/>
+        </w:rPr>
+        <w:t>:</w:t>
       </w:r>
     </w:p>
     <w:p>
@@ -557,7 +709,23 @@
         <w:ind w:left="720"/>
       </w:pPr>
       <w:r>
-        <w:t xml:space="preserve">The script writes the data marge to “biotraits_8_23_18.csv”. It also writes to subsets of the trait dataset to file for Ethan Hiltner, Minali Bhatt and Erika Ralston to work from: “Hiltner_biotraits.csv”, “Ralston_biotraits.csv” and “Bhatt_biotraits.csv”. Further modifications were made in the script to Bhatt and Ralston subsets of the data and output to “Ralstin_biotraits_11_16_18.csv” and “Bhatt_biotraits_11_16_18.csv”. </w:t>
+        <w:t xml:space="preserve">The script writes the data marge to “biotraits_8_23_18.csv”. It also writes to subsets of the trait dataset to file for Ethan </w:t>
+      </w:r>
+      <w:proofErr w:type="spellStart"/>
+      <w:r>
+        <w:t>Hiltner</w:t>
+      </w:r>
+      <w:proofErr w:type="spellEnd"/>
+      <w:r>
+        <w:t xml:space="preserve">, </w:t>
+      </w:r>
+      <w:proofErr w:type="spellStart"/>
+      <w:r>
+        <w:t>Minali</w:t>
+      </w:r>
+      <w:proofErr w:type="spellEnd"/>
+      <w:r>
+        <w:t xml:space="preserve"> Bhatt and Erika Ralston to work from: “Hiltner_biotraits.csv”, “Ralston_biotraits.csv” and “Bhatt_biotraits.csv”. Further modifications were made in the script to Bhatt and Ralston subsets of the data and output to “Ralstin_biotraits_11_16_18.csv” and “Bhatt_biotraits_11_16_18.csv”. </w:t>
       </w:r>
     </w:p>
     <w:p>
@@ -575,7 +743,49 @@
         <w:rPr>
           <w:rFonts w:ascii="Times New Roman" w:hAnsi="Times New Roman" w:cs="Times New Roman"/>
         </w:rPr>
-        <w:t xml:space="preserve">“Trait_cleaning_12_10_19.R” conducts remaining data cleaning of traits database by combining all subsets of the database from Ethan Hiltner, Minali Bhatt, and Erika Ralston. </w:t>
+        <w:t>“Trait_cleaning_12_10_</w:t>
+      </w:r>
+      <w:proofErr w:type="gramStart"/>
+      <w:r>
+        <w:rPr>
+          <w:rFonts w:ascii="Times New Roman" w:hAnsi="Times New Roman" w:cs="Times New Roman"/>
+        </w:rPr>
+        <w:t>19.R</w:t>
+      </w:r>
+      <w:proofErr w:type="gramEnd"/>
+      <w:r>
+        <w:rPr>
+          <w:rFonts w:ascii="Times New Roman" w:hAnsi="Times New Roman" w:cs="Times New Roman"/>
+        </w:rPr>
+        <w:t xml:space="preserve">” conducts remaining data cleaning of traits database by combining all subsets of the database from Ethan </w:t>
+      </w:r>
+      <w:proofErr w:type="spellStart"/>
+      <w:r>
+        <w:rPr>
+          <w:rFonts w:ascii="Times New Roman" w:hAnsi="Times New Roman" w:cs="Times New Roman"/>
+        </w:rPr>
+        <w:t>Hiltner</w:t>
+      </w:r>
+      <w:proofErr w:type="spellEnd"/>
+      <w:r>
+        <w:rPr>
+          <w:rFonts w:ascii="Times New Roman" w:hAnsi="Times New Roman" w:cs="Times New Roman"/>
+        </w:rPr>
+        <w:t xml:space="preserve">, </w:t>
+      </w:r>
+      <w:proofErr w:type="spellStart"/>
+      <w:r>
+        <w:rPr>
+          <w:rFonts w:ascii="Times New Roman" w:hAnsi="Times New Roman" w:cs="Times New Roman"/>
+        </w:rPr>
+        <w:t>Minali</w:t>
+      </w:r>
+      <w:proofErr w:type="spellEnd"/>
+      <w:r>
+        <w:rPr>
+          <w:rFonts w:ascii="Times New Roman" w:hAnsi="Times New Roman" w:cs="Times New Roman"/>
+        </w:rPr>
+        <w:t xml:space="preserve"> Bhatt, and Erika Ralston. </w:t>
       </w:r>
       <w:r>
         <w:rPr>
@@ -587,7 +797,21 @@
         <w:rPr>
           <w:rFonts w:ascii="Times New Roman" w:hAnsi="Times New Roman" w:cs="Times New Roman"/>
         </w:rPr>
-        <w:t>Bhatt, Hiltner, and Ralston .csv files, with code to read</w:t>
+        <w:t xml:space="preserve">Bhatt, </w:t>
+      </w:r>
+      <w:proofErr w:type="spellStart"/>
+      <w:r>
+        <w:rPr>
+          <w:rFonts w:ascii="Times New Roman" w:hAnsi="Times New Roman" w:cs="Times New Roman"/>
+        </w:rPr>
+        <w:t>Hiltner</w:t>
+      </w:r>
+      <w:proofErr w:type="spellEnd"/>
+      <w:r>
+        <w:rPr>
+          <w:rFonts w:ascii="Times New Roman" w:hAnsi="Times New Roman" w:cs="Times New Roman"/>
+        </w:rPr>
+        <w:t>, and Ralston .csv files, with code to read</w:t>
       </w:r>
       <w:r>
         <w:rPr>
@@ -635,55 +859,175 @@
         <w:rPr>
           <w:rFonts w:ascii="Times New Roman" w:hAnsi="Times New Roman" w:cs="Times New Roman"/>
         </w:rPr>
-        <w:t>“Calc_trait_affinity_mode.R”</w:t>
-      </w:r>
-      <w:r>
-        <w:rPr>
-          <w:rFonts w:ascii="Times New Roman" w:hAnsi="Times New Roman" w:cs="Times New Roman"/>
-        </w:rPr>
-        <w:t xml:space="preserve"> calculates trait affinities and modal trait values for two tables: Genus_Trait_Affinities </w:t>
-      </w:r>
-      <w:r>
-        <w:rPr>
-          <w:rFonts w:ascii="Times New Roman" w:hAnsi="Times New Roman" w:cs="Times New Roman"/>
-        </w:rPr>
-        <w:t xml:space="preserve">(“trait_affinities_table.csv”) </w:t>
-      </w:r>
-      <w:r>
-        <w:rPr>
-          <w:rFonts w:ascii="Times New Roman" w:hAnsi="Times New Roman" w:cs="Times New Roman"/>
-        </w:rPr>
-        <w:t>and Genus_Traits</w:t>
-      </w:r>
-      <w:r>
-        <w:rPr>
-          <w:rFonts w:ascii="Times New Roman" w:hAnsi="Times New Roman" w:cs="Times New Roman"/>
-        </w:rPr>
-        <w:t xml:space="preserve"> (“trait_mode_table.csv”)</w:t>
-      </w:r>
-      <w:r>
-        <w:rPr>
-          <w:rFonts w:ascii="Times New Roman" w:hAnsi="Times New Roman" w:cs="Times New Roman"/>
-        </w:rPr>
-        <w:t xml:space="preserve">. It also produces an Ancillary_Taxonomy_Table </w:t>
-      </w:r>
-      <w:r>
-        <w:rPr>
-          <w:rFonts w:ascii="Times New Roman" w:hAnsi="Times New Roman" w:cs="Times New Roman"/>
-        </w:rPr>
-        <w:t xml:space="preserve">(“ancillary_taxonomy_table_master.csv”) </w:t>
-      </w:r>
-      <w:r>
-        <w:rPr>
-          <w:rFonts w:ascii="Times New Roman" w:hAnsi="Times New Roman" w:cs="Times New Roman"/>
-        </w:rPr>
-        <w:t xml:space="preserve">and the Raw_Traits table </w:t>
-      </w:r>
-      <w:r>
-        <w:rPr>
-          <w:rFonts w:ascii="Times New Roman" w:hAnsi="Times New Roman" w:cs="Times New Roman"/>
-        </w:rPr>
-        <w:t xml:space="preserve">(“raw_trait_table_EDI.csv”) </w:t>
+        <w:t>“</w:t>
+      </w:r>
+      <w:proofErr w:type="spellStart"/>
+      <w:r>
+        <w:rPr>
+          <w:rFonts w:ascii="Times New Roman" w:hAnsi="Times New Roman" w:cs="Times New Roman"/>
+        </w:rPr>
+        <w:t>Calc_trait_affinity_</w:t>
+      </w:r>
+      <w:proofErr w:type="gramStart"/>
+      <w:r>
+        <w:rPr>
+          <w:rFonts w:ascii="Times New Roman" w:hAnsi="Times New Roman" w:cs="Times New Roman"/>
+        </w:rPr>
+        <w:t>mode.R</w:t>
+      </w:r>
+      <w:proofErr w:type="spellEnd"/>
+      <w:proofErr w:type="gramEnd"/>
+      <w:r>
+        <w:rPr>
+          <w:rFonts w:ascii="Times New Roman" w:hAnsi="Times New Roman" w:cs="Times New Roman"/>
+        </w:rPr>
+        <w:t>”</w:t>
+      </w:r>
+      <w:r>
+        <w:rPr>
+          <w:rFonts w:ascii="Times New Roman" w:hAnsi="Times New Roman" w:cs="Times New Roman"/>
+        </w:rPr>
+        <w:t xml:space="preserve"> calculates trait affinities and modal trait values for two tables: </w:t>
+      </w:r>
+      <w:proofErr w:type="spellStart"/>
+      <w:r>
+        <w:rPr>
+          <w:rFonts w:ascii="Times New Roman" w:hAnsi="Times New Roman" w:cs="Times New Roman"/>
+        </w:rPr>
+        <w:t>Genus_Trait_Affinities</w:t>
+      </w:r>
+      <w:proofErr w:type="spellEnd"/>
+      <w:r>
+        <w:rPr>
+          <w:rFonts w:ascii="Times New Roman" w:hAnsi="Times New Roman" w:cs="Times New Roman"/>
+        </w:rPr>
+        <w:t xml:space="preserve"> </w:t>
+      </w:r>
+      <w:r>
+        <w:rPr>
+          <w:rFonts w:ascii="Times New Roman" w:hAnsi="Times New Roman" w:cs="Times New Roman"/>
+        </w:rPr>
+        <w:t>(</w:t>
+      </w:r>
+      <w:r>
+        <w:rPr>
+          <w:rFonts w:ascii="Times New Roman" w:hAnsi="Times New Roman" w:cs="Times New Roman"/>
+        </w:rPr>
+        <w:t>“Genus_Trait_Affinities.csv”</w:t>
+      </w:r>
+      <w:r>
+        <w:rPr>
+          <w:rFonts w:ascii="Times New Roman" w:hAnsi="Times New Roman" w:cs="Times New Roman"/>
+        </w:rPr>
+        <w:t xml:space="preserve">) </w:t>
+      </w:r>
+      <w:r>
+        <w:rPr>
+          <w:rFonts w:ascii="Times New Roman" w:hAnsi="Times New Roman" w:cs="Times New Roman"/>
+        </w:rPr>
+        <w:t xml:space="preserve">and </w:t>
+      </w:r>
+      <w:proofErr w:type="spellStart"/>
+      <w:r>
+        <w:rPr>
+          <w:rFonts w:ascii="Times New Roman" w:hAnsi="Times New Roman" w:cs="Times New Roman"/>
+        </w:rPr>
+        <w:t>Genus_Traits</w:t>
+      </w:r>
+      <w:proofErr w:type="spellEnd"/>
+      <w:r>
+        <w:rPr>
+          <w:rFonts w:ascii="Times New Roman" w:hAnsi="Times New Roman" w:cs="Times New Roman"/>
+        </w:rPr>
+        <w:t xml:space="preserve"> </w:t>
+      </w:r>
+      <w:r>
+        <w:rPr>
+          <w:rFonts w:ascii="Times New Roman" w:hAnsi="Times New Roman" w:cs="Times New Roman"/>
+        </w:rPr>
+        <w:t>(</w:t>
+      </w:r>
+      <w:r>
+        <w:rPr>
+          <w:rFonts w:ascii="Times New Roman" w:hAnsi="Times New Roman" w:cs="Times New Roman"/>
+        </w:rPr>
+        <w:t>“Genus_Traits.csv”</w:t>
+      </w:r>
+      <w:r>
+        <w:rPr>
+          <w:rFonts w:ascii="Times New Roman" w:hAnsi="Times New Roman" w:cs="Times New Roman"/>
+        </w:rPr>
+        <w:t>)</w:t>
+      </w:r>
+      <w:r>
+        <w:rPr>
+          <w:rFonts w:ascii="Times New Roman" w:hAnsi="Times New Roman" w:cs="Times New Roman"/>
+        </w:rPr>
+        <w:t xml:space="preserve">. It also produces an </w:t>
+      </w:r>
+      <w:proofErr w:type="spellStart"/>
+      <w:r>
+        <w:rPr>
+          <w:rFonts w:ascii="Times New Roman" w:hAnsi="Times New Roman" w:cs="Times New Roman"/>
+        </w:rPr>
+        <w:t>Ancillary_Taxonomy_Table</w:t>
+      </w:r>
+      <w:proofErr w:type="spellEnd"/>
+      <w:r>
+        <w:rPr>
+          <w:rFonts w:ascii="Times New Roman" w:hAnsi="Times New Roman" w:cs="Times New Roman"/>
+        </w:rPr>
+        <w:t xml:space="preserve"> </w:t>
+      </w:r>
+      <w:r>
+        <w:rPr>
+          <w:rFonts w:ascii="Times New Roman" w:hAnsi="Times New Roman" w:cs="Times New Roman"/>
+        </w:rPr>
+        <w:t>(“Ancillary_Taxonomy</w:t>
+      </w:r>
+      <w:r>
+        <w:rPr>
+          <w:rFonts w:ascii="Times New Roman" w:hAnsi="Times New Roman" w:cs="Times New Roman"/>
+        </w:rPr>
+        <w:t xml:space="preserve">.csv”) </w:t>
+      </w:r>
+      <w:r>
+        <w:rPr>
+          <w:rFonts w:ascii="Times New Roman" w:hAnsi="Times New Roman" w:cs="Times New Roman"/>
+        </w:rPr>
+        <w:t xml:space="preserve">and the </w:t>
+      </w:r>
+      <w:proofErr w:type="spellStart"/>
+      <w:r>
+        <w:rPr>
+          <w:rFonts w:ascii="Times New Roman" w:hAnsi="Times New Roman" w:cs="Times New Roman"/>
+        </w:rPr>
+        <w:t>Raw_Traits</w:t>
+      </w:r>
+      <w:proofErr w:type="spellEnd"/>
+      <w:r>
+        <w:rPr>
+          <w:rFonts w:ascii="Times New Roman" w:hAnsi="Times New Roman" w:cs="Times New Roman"/>
+        </w:rPr>
+        <w:t xml:space="preserve"> table </w:t>
+      </w:r>
+      <w:r>
+        <w:rPr>
+          <w:rFonts w:ascii="Times New Roman" w:hAnsi="Times New Roman" w:cs="Times New Roman"/>
+        </w:rPr>
+        <w:t>(“</w:t>
+      </w:r>
+      <w:r>
+        <w:rPr>
+          <w:rFonts w:ascii="Times New Roman" w:hAnsi="Times New Roman" w:cs="Times New Roman"/>
+        </w:rPr>
+        <w:t>Raw_Traits</w:t>
+      </w:r>
+      <w:r>
+        <w:rPr>
+          <w:rFonts w:ascii="Times New Roman" w:hAnsi="Times New Roman" w:cs="Times New Roman"/>
+        </w:rPr>
+        <w:t xml:space="preserve">.csv”) </w:t>
       </w:r>
       <w:r>
         <w:rPr>
@@ -745,6 +1089,106 @@
     <w:p>
       <w:pPr>
         <w:pStyle w:val="ListParagraph"/>
+        <w:numPr>
+          <w:ilvl w:val="0"/>
+          <w:numId w:val="1"/>
+        </w:numPr>
+        <w:ind w:left="1944"/>
+        <w:rPr>
+          <w:rFonts w:ascii="Times New Roman" w:hAnsi="Times New Roman" w:cs="Times New Roman"/>
+        </w:rPr>
+      </w:pPr>
+      <w:r>
+        <w:rPr>
+          <w:rFonts w:ascii="Times New Roman" w:hAnsi="Times New Roman" w:cs="Times New Roman"/>
+        </w:rPr>
+        <w:t>epa_traits.csv</w:t>
+      </w:r>
+    </w:p>
+    <w:p>
+      <w:pPr>
+        <w:pStyle w:val="ListParagraph"/>
+        <w:numPr>
+          <w:ilvl w:val="0"/>
+          <w:numId w:val="1"/>
+        </w:numPr>
+        <w:ind w:left="1944"/>
+        <w:rPr>
+          <w:rFonts w:ascii="Times New Roman" w:hAnsi="Times New Roman" w:cs="Times New Roman"/>
+        </w:rPr>
+      </w:pPr>
+      <w:r>
+        <w:rPr>
+          <w:rFonts w:ascii="Times New Roman" w:hAnsi="Times New Roman" w:cs="Times New Roman"/>
+        </w:rPr>
+        <w:t>epa_citations.csv</w:t>
+      </w:r>
+    </w:p>
+    <w:p>
+      <w:pPr>
+        <w:pStyle w:val="ListParagraph"/>
+        <w:numPr>
+          <w:ilvl w:val="0"/>
+          <w:numId w:val="1"/>
+        </w:numPr>
+        <w:ind w:left="1944"/>
+        <w:rPr>
+          <w:rFonts w:ascii="Times New Roman" w:hAnsi="Times New Roman" w:cs="Times New Roman"/>
+        </w:rPr>
+      </w:pPr>
+      <w:proofErr w:type="spellStart"/>
+      <w:r>
+        <w:rPr>
+          <w:rFonts w:ascii="Times New Roman" w:hAnsi="Times New Roman" w:cs="Times New Roman"/>
+        </w:rPr>
+        <w:t>Raw_Traits</w:t>
+      </w:r>
+      <w:proofErr w:type="spellEnd"/>
+      <w:r>
+        <w:rPr>
+          <w:rFonts w:ascii="Times New Roman" w:hAnsi="Times New Roman" w:cs="Times New Roman"/>
+        </w:rPr>
+        <w:t xml:space="preserve"> copy_Pyne.csv, which is Matt </w:t>
+      </w:r>
+      <w:proofErr w:type="spellStart"/>
+      <w:r>
+        <w:rPr>
+          <w:rFonts w:ascii="Times New Roman" w:hAnsi="Times New Roman" w:cs="Times New Roman"/>
+        </w:rPr>
+        <w:t>Pyne’s</w:t>
+      </w:r>
+      <w:proofErr w:type="spellEnd"/>
+      <w:r>
+        <w:rPr>
+          <w:rFonts w:ascii="Times New Roman" w:hAnsi="Times New Roman" w:cs="Times New Roman"/>
+        </w:rPr>
+        <w:t xml:space="preserve"> notes on his traits (created manually in excel)</w:t>
+      </w:r>
+    </w:p>
+    <w:p>
+      <w:pPr>
+        <w:pStyle w:val="ListParagraph"/>
+        <w:numPr>
+          <w:ilvl w:val="0"/>
+          <w:numId w:val="1"/>
+        </w:numPr>
+        <w:ind w:left="1944"/>
+        <w:rPr>
+          <w:rFonts w:ascii="Times New Roman" w:hAnsi="Times New Roman" w:cs="Times New Roman"/>
+        </w:rPr>
+      </w:pPr>
+      <w:r>
+        <w:rPr>
+          <w:rFonts w:ascii="Times New Roman" w:hAnsi="Times New Roman" w:cs="Times New Roman"/>
+        </w:rPr>
+        <w:t>biotraits_revision4.csv, which is the trait table that I manually corrected for problems with taxonomic names through manually searching ITIS.gov</w:t>
+      </w:r>
+      <w:bookmarkStart w:id="0" w:name="_GoBack"/>
+      <w:bookmarkEnd w:id="0"/>
+    </w:p>
+    <w:p>
+      <w:pPr>
+        <w:pStyle w:val="ListParagraph"/>
         <w:ind w:left="2088"/>
         <w:rPr>
           <w:rFonts w:ascii="Times New Roman" w:hAnsi="Times New Roman" w:cs="Times New Roman"/>
@@ -793,13 +1237,47 @@
         <w:rPr>
           <w:rFonts w:ascii="Times New Roman" w:hAnsi="Times New Roman" w:cs="Times New Roman"/>
         </w:rPr>
-        <w:t xml:space="preserve">Data files are available at </w:t>
-      </w:r>
-      <w:r>
-        <w:rPr>
-          <w:rFonts w:ascii="Times New Roman" w:hAnsi="Times New Roman" w:cs="Times New Roman"/>
-        </w:rPr>
-        <w:t>/mnt/ufs18/rs-022/aquaxterra/DATA/Insects</w:t>
+        <w:t>D</w:t>
+      </w:r>
+      <w:r>
+        <w:rPr>
+          <w:rFonts w:ascii="Times New Roman" w:hAnsi="Times New Roman" w:cs="Times New Roman"/>
+        </w:rPr>
+        <w:t xml:space="preserve">ata files are available at </w:t>
+      </w:r>
+      <w:r>
+        <w:rPr>
+          <w:rFonts w:ascii="Times New Roman" w:hAnsi="Times New Roman" w:cs="Times New Roman"/>
+        </w:rPr>
+        <w:t>/</w:t>
+      </w:r>
+      <w:proofErr w:type="spellStart"/>
+      <w:r>
+        <w:rPr>
+          <w:rFonts w:ascii="Times New Roman" w:hAnsi="Times New Roman" w:cs="Times New Roman"/>
+        </w:rPr>
+        <w:t>mnt</w:t>
+      </w:r>
+      <w:proofErr w:type="spellEnd"/>
+      <w:r>
+        <w:rPr>
+          <w:rFonts w:ascii="Times New Roman" w:hAnsi="Times New Roman" w:cs="Times New Roman"/>
+        </w:rPr>
+        <w:t>/ufs18/rs-022/</w:t>
+      </w:r>
+      <w:proofErr w:type="spellStart"/>
+      <w:r>
+        <w:rPr>
+          <w:rFonts w:ascii="Times New Roman" w:hAnsi="Times New Roman" w:cs="Times New Roman"/>
+        </w:rPr>
+        <w:t>aquaxterra</w:t>
+      </w:r>
+      <w:proofErr w:type="spellEnd"/>
+      <w:r>
+        <w:rPr>
+          <w:rFonts w:ascii="Times New Roman" w:hAnsi="Times New Roman" w:cs="Times New Roman"/>
+        </w:rPr>
+        <w:t>/DATA/Insects</w:t>
       </w:r>
     </w:p>
     <w:p>
@@ -813,11 +1291,41 @@
           <w:rFonts w:ascii="Times New Roman" w:hAnsi="Times New Roman" w:cs="Times New Roman"/>
         </w:rPr>
       </w:pPr>
-      <w:r>
-        <w:rPr>
-          <w:rFonts w:ascii="Times New Roman" w:hAnsi="Times New Roman" w:cs="Times New Roman"/>
-        </w:rPr>
-        <w:t xml:space="preserve">csv_files contains the raw state data files in .csv format. These are needed for the script, “State_cleaning_6_26_19.R”. </w:t>
+      <w:proofErr w:type="spellStart"/>
+      <w:r>
+        <w:rPr>
+          <w:rFonts w:ascii="Times New Roman" w:hAnsi="Times New Roman" w:cs="Times New Roman"/>
+        </w:rPr>
+        <w:t>csv_files</w:t>
+      </w:r>
+      <w:proofErr w:type="spellEnd"/>
+      <w:r>
+        <w:rPr>
+          <w:rFonts w:ascii="Times New Roman" w:hAnsi="Times New Roman" w:cs="Times New Roman"/>
+        </w:rPr>
+        <w:t xml:space="preserve"> contains the raw state data files in .csv format. These are needed for the script, “</w:t>
+      </w:r>
+      <w:proofErr w:type="spellStart"/>
+      <w:r>
+        <w:rPr>
+          <w:rFonts w:ascii="Times New Roman" w:hAnsi="Times New Roman" w:cs="Times New Roman"/>
+        </w:rPr>
+        <w:t>State_</w:t>
+      </w:r>
+      <w:proofErr w:type="gramStart"/>
+      <w:r>
+        <w:rPr>
+          <w:rFonts w:ascii="Times New Roman" w:hAnsi="Times New Roman" w:cs="Times New Roman"/>
+        </w:rPr>
+        <w:t>cleaning.R</w:t>
+      </w:r>
+      <w:proofErr w:type="spellEnd"/>
+      <w:proofErr w:type="gramEnd"/>
+      <w:r>
+        <w:rPr>
+          <w:rFonts w:ascii="Times New Roman" w:hAnsi="Times New Roman" w:cs="Times New Roman"/>
+        </w:rPr>
+        <w:t xml:space="preserve">”. </w:t>
       </w:r>
     </w:p>
     <w:p>
@@ -831,11 +1339,19 @@
           <w:rFonts w:ascii="Times New Roman" w:hAnsi="Times New Roman" w:cs="Times New Roman"/>
         </w:rPr>
       </w:pPr>
-      <w:r>
-        <w:rPr>
-          <w:rFonts w:ascii="Times New Roman" w:hAnsi="Times New Roman" w:cs="Times New Roman"/>
-        </w:rPr>
-        <w:t>WQP_trait_data contains the other files read by all R scripts for intermediate data processing.</w:t>
+      <w:proofErr w:type="spellStart"/>
+      <w:r>
+        <w:rPr>
+          <w:rFonts w:ascii="Times New Roman" w:hAnsi="Times New Roman" w:cs="Times New Roman"/>
+        </w:rPr>
+        <w:t>WQP_trait_data</w:t>
+      </w:r>
+      <w:proofErr w:type="spellEnd"/>
+      <w:r>
+        <w:rPr>
+          <w:rFonts w:ascii="Times New Roman" w:hAnsi="Times New Roman" w:cs="Times New Roman"/>
+        </w:rPr>
+        <w:t xml:space="preserve"> contains the other files read by all R scripts for intermediate data processing.</w:t>
       </w:r>
     </w:p>
     <w:p>
@@ -849,29 +1365,187 @@
           <w:rFonts w:ascii="Times New Roman" w:hAnsi="Times New Roman" w:cs="Times New Roman"/>
         </w:rPr>
       </w:pPr>
-      <w:r>
-        <w:rPr>
-          <w:rFonts w:ascii="Times New Roman" w:hAnsi="Times New Roman" w:cs="Times New Roman"/>
-        </w:rPr>
-        <w:t xml:space="preserve">final_data contains the final output files for EDI, including “trait_mode_table.csv”, “trait_affinities_table.csv”, “ancillary_taxonomy_table_master.csv”, “raw_trait_table_EDI.csv”, </w:t>
-      </w:r>
-      <w:r>
-        <w:rPr>
-          <w:rFonts w:ascii="Times New Roman" w:hAnsi="Times New Roman" w:cs="Times New Roman"/>
-        </w:rPr>
-        <w:t>“genus_occurrence_table_edi.csv”</w:t>
-      </w:r>
-      <w:r>
-        <w:rPr>
-          <w:rFonts w:ascii="Times New Roman" w:hAnsi="Times New Roman" w:cs="Times New Roman"/>
-        </w:rPr>
-        <w:t xml:space="preserve">, and </w:t>
-      </w:r>
-      <w:r>
-        <w:rPr>
-          <w:rFonts w:ascii="Times New Roman" w:hAnsi="Times New Roman" w:cs="Times New Roman"/>
-        </w:rPr>
-        <w:t>“raw_community_table.csv”</w:t>
+      <w:proofErr w:type="spellStart"/>
+      <w:r>
+        <w:rPr>
+          <w:rFonts w:ascii="Times New Roman" w:hAnsi="Times New Roman" w:cs="Times New Roman"/>
+        </w:rPr>
+        <w:t>final_data</w:t>
+      </w:r>
+      <w:proofErr w:type="spellEnd"/>
+      <w:r>
+        <w:rPr>
+          <w:rFonts w:ascii="Times New Roman" w:hAnsi="Times New Roman" w:cs="Times New Roman"/>
+        </w:rPr>
+        <w:t>/</w:t>
+      </w:r>
+      <w:proofErr w:type="spellStart"/>
+      <w:r>
+        <w:rPr>
+          <w:rFonts w:ascii="Times New Roman" w:hAnsi="Times New Roman" w:cs="Times New Roman"/>
+        </w:rPr>
+        <w:t>Files_EDI</w:t>
+      </w:r>
+      <w:proofErr w:type="spellEnd"/>
+      <w:r>
+        <w:rPr>
+          <w:rFonts w:ascii="Times New Roman" w:hAnsi="Times New Roman" w:cs="Times New Roman"/>
+        </w:rPr>
+        <w:t>/</w:t>
+      </w:r>
+      <w:proofErr w:type="spellStart"/>
+      <w:r>
+        <w:rPr>
+          <w:rFonts w:ascii="Times New Roman" w:hAnsi="Times New Roman" w:cs="Times New Roman"/>
+        </w:rPr>
+        <w:t>Files_EDI</w:t>
+      </w:r>
+      <w:proofErr w:type="spellEnd"/>
+      <w:r>
+        <w:rPr>
+          <w:rFonts w:ascii="Times New Roman" w:hAnsi="Times New Roman" w:cs="Times New Roman"/>
+        </w:rPr>
+        <w:t xml:space="preserve"> contains the final output files for EDI, including</w:t>
+      </w:r>
+      <w:r>
+        <w:rPr>
+          <w:rFonts w:ascii="Times New Roman" w:hAnsi="Times New Roman" w:cs="Times New Roman"/>
+        </w:rPr>
+        <w:t>:</w:t>
+      </w:r>
+      <w:r>
+        <w:rPr>
+          <w:rFonts w:ascii="Times New Roman" w:hAnsi="Times New Roman" w:cs="Times New Roman"/>
+        </w:rPr>
+        <w:t xml:space="preserve"> </w:t>
+      </w:r>
+      <w:r>
+        <w:rPr>
+          <w:rFonts w:ascii="Times New Roman" w:hAnsi="Times New Roman" w:cs="Times New Roman"/>
+        </w:rPr>
+        <w:t>“Ancillary_Sample_Method.csv”, “Ancillary_Trait.csv”, “Calc_trait_affinity_mode.csv”,</w:t>
+      </w:r>
+    </w:p>
+    <w:p>
+      <w:pPr>
+        <w:pStyle w:val="ListParagraph"/>
+        <w:numPr>
+          <w:ilvl w:val="0"/>
+          <w:numId w:val="13"/>
+        </w:numPr>
+        <w:rPr>
+          <w:rFonts w:ascii="Times New Roman" w:hAnsi="Times New Roman" w:cs="Times New Roman"/>
+        </w:rPr>
+      </w:pPr>
+      <w:r>
+        <w:rPr>
+          <w:rFonts w:ascii="Times New Roman" w:hAnsi="Times New Roman" w:cs="Times New Roman"/>
+        </w:rPr>
+        <w:t>Data_Sources.csv”, “Genus_Occurrences.csv”, “Raw_Community_Data.csv”</w:t>
+      </w:r>
+    </w:p>
+    <w:p>
+      <w:pPr>
+        <w:pStyle w:val="ListParagraph"/>
+        <w:numPr>
+          <w:ilvl w:val="0"/>
+          <w:numId w:val="13"/>
+        </w:numPr>
+        <w:rPr>
+          <w:rFonts w:ascii="Times New Roman" w:hAnsi="Times New Roman" w:cs="Times New Roman"/>
+        </w:rPr>
+      </w:pPr>
+      <w:proofErr w:type="spellStart"/>
+      <w:r>
+        <w:rPr>
+          <w:rFonts w:ascii="Times New Roman" w:hAnsi="Times New Roman" w:cs="Times New Roman"/>
+        </w:rPr>
+        <w:t>final_data</w:t>
+      </w:r>
+      <w:proofErr w:type="spellEnd"/>
+      <w:r>
+        <w:rPr>
+          <w:rFonts w:ascii="Times New Roman" w:hAnsi="Times New Roman" w:cs="Times New Roman"/>
+        </w:rPr>
+        <w:t>/</w:t>
+      </w:r>
+      <w:proofErr w:type="spellStart"/>
+      <w:r>
+        <w:rPr>
+          <w:rFonts w:ascii="Times New Roman" w:hAnsi="Times New Roman" w:cs="Times New Roman"/>
+        </w:rPr>
+        <w:t>Files_EDI</w:t>
+      </w:r>
+      <w:proofErr w:type="spellEnd"/>
+      <w:r>
+        <w:rPr>
+          <w:rFonts w:ascii="Times New Roman" w:hAnsi="Times New Roman" w:cs="Times New Roman"/>
+        </w:rPr>
+        <w:t>/</w:t>
+      </w:r>
+      <w:proofErr w:type="spellStart"/>
+      <w:r>
+        <w:rPr>
+          <w:rFonts w:ascii="Times New Roman" w:hAnsi="Times New Roman" w:cs="Times New Roman"/>
+        </w:rPr>
+        <w:t>Files_EDI</w:t>
+      </w:r>
+      <w:proofErr w:type="spellEnd"/>
+      <w:r>
+        <w:rPr>
+          <w:rFonts w:ascii="Times New Roman" w:hAnsi="Times New Roman" w:cs="Times New Roman"/>
+        </w:rPr>
+        <w:t>/</w:t>
+      </w:r>
+      <w:proofErr w:type="spellStart"/>
+      <w:r>
+        <w:rPr>
+          <w:rFonts w:ascii="Times New Roman" w:hAnsi="Times New Roman" w:cs="Times New Roman"/>
+        </w:rPr>
+        <w:t>trait_revision_for_EDI</w:t>
+      </w:r>
+      <w:proofErr w:type="spellEnd"/>
+      <w:r>
+        <w:rPr>
+          <w:rFonts w:ascii="Times New Roman" w:hAnsi="Times New Roman" w:cs="Times New Roman"/>
+        </w:rPr>
+        <w:t xml:space="preserve"> contains the revised trait data files for EDI, including: “Ancillary_Taxonomy.csv”, </w:t>
+      </w:r>
+      <w:r>
+        <w:rPr>
+          <w:rFonts w:ascii="Times New Roman" w:hAnsi="Times New Roman" w:cs="Times New Roman"/>
+        </w:rPr>
+        <w:t>“</w:t>
+      </w:r>
+      <w:r>
+        <w:rPr>
+          <w:rFonts w:ascii="Times New Roman" w:hAnsi="Times New Roman" w:cs="Times New Roman"/>
+        </w:rPr>
+        <w:t xml:space="preserve">Genus_Trait_Affinities.csv”, </w:t>
+      </w:r>
+      <w:r>
+        <w:rPr>
+          <w:rFonts w:ascii="Times New Roman" w:hAnsi="Times New Roman" w:cs="Times New Roman"/>
+        </w:rPr>
+        <w:t>“</w:t>
+      </w:r>
+      <w:r>
+        <w:rPr>
+          <w:rFonts w:ascii="Times New Roman" w:hAnsi="Times New Roman" w:cs="Times New Roman"/>
+        </w:rPr>
+        <w:t xml:space="preserve">Genus_Traits.csv”, </w:t>
+      </w:r>
+      <w:r>
+        <w:rPr>
+          <w:rFonts w:ascii="Times New Roman" w:hAnsi="Times New Roman" w:cs="Times New Roman"/>
+        </w:rPr>
+        <w:t>“</w:t>
+      </w:r>
+      <w:r>
+        <w:rPr>
+          <w:rFonts w:ascii="Times New Roman" w:hAnsi="Times New Roman" w:cs="Times New Roman"/>
+        </w:rPr>
+        <w:t>Raw_Traits.csv”</w:t>
       </w:r>
     </w:p>
     <w:sectPr>
@@ -885,7 +1559,7 @@
 </file>
 
 <file path=word/numbering.xml><?xml version="1.0" encoding="utf-8"?>
-<w:numbering xmlns:wpc="http://schemas.microsoft.com/office/word/2010/wordprocessingCanvas" xmlns:cx="http://schemas.microsoft.com/office/drawing/2014/chartex" xmlns:cx1="http://schemas.microsoft.com/office/drawing/2015/9/8/chartex" xmlns:cx2="http://schemas.microsoft.com/office/drawing/2015/10/21/chartex" xmlns:cx3="http://schemas.microsoft.com/office/drawing/2016/5/9/chartex" xmlns:cx4="http://schemas.microsoft.com/office/drawing/2016/5/10/chartex" xmlns:cx5="http://schemas.microsoft.com/office/drawing/2016/5/11/chartex" xmlns:cx6="http://schemas.microsoft.com/office/drawing/2016/5/12/chartex" xmlns:cx7="http://schemas.microsoft.com/office/drawing/2016/5/13/chartex" xmlns:cx8="http://schemas.microsoft.com/office/drawing/2016/5/14/chartex" xmlns:mc="http://schemas.openxmlformats.org/markup-compatibility/2006" xmlns:aink="http://schemas.microsoft.com/office/drawing/2016/ink" xmlns:am3d="http://schemas.microsoft.com/office/drawing/2017/model3d" xmlns:o="urn:schemas-microsoft-com:office:office" xmlns:r="http://schemas.openxmlformats.org/officeDocument/2006/relationships" xmlns:m="http://schemas.openxmlformats.org/officeDocument/2006/math" xmlns:v="urn:schemas-microsoft-com:vml" xmlns:wp14="http://schemas.microsoft.com/office/word/2010/wordprocessingDrawing" xmlns:wp="http://schemas.openxmlformats.org/drawingml/2006/wordprocessingDrawing" xmlns:w10="urn:schemas-microsoft-com:office:word" xmlns:w="http://schemas.openxmlformats.org/wordprocessingml/2006/main" xmlns:w14="http://schemas.microsoft.com/office/word/2010/wordml" xmlns:w15="http://schemas.microsoft.com/office/word/2012/wordml" xmlns:w16cid="http://schemas.microsoft.com/office/word/2016/wordml/cid" xmlns:w16se="http://schemas.microsoft.com/office/word/2015/wordml/symex" xmlns:wpg="http://schemas.microsoft.com/office/word/2010/wordprocessingGroup" xmlns:wpi="http://schemas.microsoft.com/office/word/2010/wordprocessingInk" xmlns:wne="http://schemas.microsoft.com/office/word/2006/wordml" xmlns:wps="http://schemas.microsoft.com/office/word/2010/wordprocessingShape" mc:Ignorable="w14 w15 w16se w16cid wp14">
+<w:numbering xmlns:wpc="http://schemas.microsoft.com/office/word/2010/wordprocessingCanvas" xmlns:cx="http://schemas.microsoft.com/office/drawing/2014/chartex" xmlns:cx1="http://schemas.microsoft.com/office/drawing/2015/9/8/chartex" xmlns:cx2="http://schemas.microsoft.com/office/drawing/2015/10/21/chartex" xmlns:cx3="http://schemas.microsoft.com/office/drawing/2016/5/9/chartex" xmlns:cx4="http://schemas.microsoft.com/office/drawing/2016/5/10/chartex" xmlns:cx5="http://schemas.microsoft.com/office/drawing/2016/5/11/chartex" xmlns:cx6="http://schemas.microsoft.com/office/drawing/2016/5/12/chartex" xmlns:cx7="http://schemas.microsoft.com/office/drawing/2016/5/13/chartex" xmlns:cx8="http://schemas.microsoft.com/office/drawing/2016/5/14/chartex" xmlns:mc="http://schemas.openxmlformats.org/markup-compatibility/2006" xmlns:aink="http://schemas.microsoft.com/office/drawing/2016/ink" xmlns:am3d="http://schemas.microsoft.com/office/drawing/2017/model3d" xmlns:o="urn:schemas-microsoft-com:office:office" xmlns:r="http://schemas.openxmlformats.org/officeDocument/2006/relationships" xmlns:m="http://schemas.openxmlformats.org/officeDocument/2006/math" xmlns:v="urn:schemas-microsoft-com:vml" xmlns:wp14="http://schemas.microsoft.com/office/word/2010/wordprocessingDrawing" xmlns:wp="http://schemas.openxmlformats.org/drawingml/2006/wordprocessingDrawing" xmlns:w10="urn:schemas-microsoft-com:office:word" xmlns:w="http://schemas.openxmlformats.org/wordprocessingml/2006/main" xmlns:w14="http://schemas.microsoft.com/office/word/2010/wordml" xmlns:w15="http://schemas.microsoft.com/office/word/2012/wordml" xmlns:w16cex="http://schemas.microsoft.com/office/word/2018/wordml/cex" xmlns:w16cid="http://schemas.microsoft.com/office/word/2016/wordml/cid" xmlns:w16="http://schemas.microsoft.com/office/word/2018/wordml" xmlns:w16se="http://schemas.microsoft.com/office/word/2015/wordml/symex" xmlns:wpg="http://schemas.microsoft.com/office/word/2010/wordprocessingGroup" xmlns:wpi="http://schemas.microsoft.com/office/word/2010/wordprocessingInk" xmlns:wne="http://schemas.microsoft.com/office/word/2006/wordml" xmlns:wps="http://schemas.microsoft.com/office/word/2010/wordprocessingShape" mc:Ignorable="w14 w15 w16se w16cid w16 w16cex wp14">
   <w:abstractNum w:abstractNumId="0" w15:restartNumberingAfterBreak="0">
     <w:nsid w:val="06546794"/>
     <w:multiLevelType w:val="hybridMultilevel"/>
@@ -2272,7 +2946,7 @@
 </file>
 
 <file path=word/styles.xml><?xml version="1.0" encoding="utf-8"?>
-<w:styles xmlns:mc="http://schemas.openxmlformats.org/markup-compatibility/2006" xmlns:r="http://schemas.openxmlformats.org/officeDocument/2006/relationships" xmlns:w="http://schemas.openxmlformats.org/wordprocessingml/2006/main" xmlns:w14="http://schemas.microsoft.com/office/word/2010/wordml" xmlns:w15="http://schemas.microsoft.com/office/word/2012/wordml" xmlns:w16cid="http://schemas.microsoft.com/office/word/2016/wordml/cid" xmlns:w16se="http://schemas.microsoft.com/office/word/2015/wordml/symex" mc:Ignorable="w14 w15 w16se w16cid">
+<w:styles xmlns:mc="http://schemas.openxmlformats.org/markup-compatibility/2006" xmlns:r="http://schemas.openxmlformats.org/officeDocument/2006/relationships" xmlns:w="http://schemas.openxmlformats.org/wordprocessingml/2006/main" xmlns:w14="http://schemas.microsoft.com/office/word/2010/wordml" xmlns:w15="http://schemas.microsoft.com/office/word/2012/wordml" xmlns:w16cex="http://schemas.microsoft.com/office/word/2018/wordml/cex" xmlns:w16cid="http://schemas.microsoft.com/office/word/2016/wordml/cid" xmlns:w16="http://schemas.microsoft.com/office/word/2018/wordml" xmlns:w16se="http://schemas.microsoft.com/office/word/2015/wordml/symex" mc:Ignorable="w14 w15 w16se w16cid w16 w16cex">
   <w:docDefaults>
     <w:rPrDefault>
       <w:rPr>
@@ -2390,6 +3064,7 @@
     <w:lsdException w:name="HTML Sample" w:semiHidden="1" w:unhideWhenUsed="1"/>
     <w:lsdException w:name="HTML Typewriter" w:semiHidden="1" w:unhideWhenUsed="1"/>
     <w:lsdException w:name="HTML Variable" w:semiHidden="1" w:unhideWhenUsed="1"/>
+    <w:lsdException w:name="Normal Table" w:semiHidden="1" w:unhideWhenUsed="1"/>
     <w:lsdException w:name="annotation subject" w:semiHidden="1" w:unhideWhenUsed="1"/>
     <w:lsdException w:name="No List" w:semiHidden="1" w:unhideWhenUsed="1"/>
     <w:lsdException w:name="Outline List 1" w:semiHidden="1" w:unhideWhenUsed="1"/>
@@ -2436,8 +3111,10 @@
     <w:lsdException w:name="Table Subtle 2" w:semiHidden="1" w:unhideWhenUsed="1"/>
     <w:lsdException w:name="Table Web 1" w:semiHidden="1" w:unhideWhenUsed="1"/>
     <w:lsdException w:name="Table Web 2" w:semiHidden="1" w:unhideWhenUsed="1"/>
+    <w:lsdException w:name="Table Web 3" w:semiHidden="1" w:unhideWhenUsed="1"/>
     <w:lsdException w:name="Balloon Text" w:semiHidden="1" w:unhideWhenUsed="1"/>
     <w:lsdException w:name="Table Grid" w:uiPriority="39"/>
+    <w:lsdException w:name="Table Theme" w:semiHidden="1" w:unhideWhenUsed="1"/>
     <w:lsdException w:name="Placeholder Text" w:semiHidden="1"/>
     <w:lsdException w:name="No Spacing" w:uiPriority="1" w:qFormat="1"/>
     <w:lsdException w:name="Light Shading" w:uiPriority="60"/>
@@ -3060,7 +3737,7 @@
 </file>
 
 <file path=customXml/itemProps1.xml><?xml version="1.0" encoding="utf-8"?>
-<ds:datastoreItem xmlns:ds="http://schemas.openxmlformats.org/officeDocument/2006/customXml" ds:itemID="{AE2CF74F-A88C-874F-82BA-AF7E406862BD}">
+<ds:datastoreItem xmlns:ds="http://schemas.openxmlformats.org/officeDocument/2006/customXml" ds:itemID="{0F304B5A-71D0-314C-8ABC-C4269636852A}">
   <ds:schemaRefs>
     <ds:schemaRef ds:uri="http://schemas.openxmlformats.org/officeDocument/2006/bibliography"/>
   </ds:schemaRefs>

</xml_diff>